<commit_message>
Exercicio LL e LR
</commit_message>
<xml_diff>
--- a/5Semestre/linguagensFormais/LFA-2-AnálisesSintaticas-EXERCICIOS.docx
+++ b/5Semestre/linguagensFormais/LFA-2-AnálisesSintaticas-EXERCICIOS.docx
@@ -1,6 +1,6 @@
 
 <file path=word/document.xml><?xml version="1.0" encoding="utf-8"?>
-<w:document xmlns:wpc="http://schemas.microsoft.com/office/word/2010/wordprocessingCanvas" xmlns:cx="http://schemas.microsoft.com/office/drawing/2014/chartex" xmlns:cx1="http://schemas.microsoft.com/office/drawing/2015/9/8/chartex" xmlns:cx2="http://schemas.microsoft.com/office/drawing/2015/10/21/chartex" xmlns:cx3="http://schemas.microsoft.com/office/drawing/2016/5/9/chartex" xmlns:cx4="http://schemas.microsoft.com/office/drawing/2016/5/10/chartex" xmlns:cx5="http://schemas.microsoft.com/office/drawing/2016/5/11/chartex" xmlns:cx6="http://schemas.microsoft.com/office/drawing/2016/5/12/chartex" xmlns:cx7="http://schemas.microsoft.com/office/drawing/2016/5/13/chartex" xmlns:cx8="http://schemas.microsoft.com/office/drawing/2016/5/14/chartex" xmlns:mc="http://schemas.openxmlformats.org/markup-compatibility/2006" xmlns:aink="http://schemas.microsoft.com/office/drawing/2016/ink" xmlns:am3d="http://schemas.microsoft.com/office/drawing/2017/model3d" xmlns:o="urn:schemas-microsoft-com:office:office" xmlns:r="http://schemas.openxmlformats.org/officeDocument/2006/relationships" xmlns:m="http://schemas.openxmlformats.org/officeDocument/2006/math" xmlns:v="urn:schemas-microsoft-com:vml" xmlns:wp14="http://schemas.microsoft.com/office/word/2010/wordprocessingDrawing" xmlns:wp="http://schemas.openxmlformats.org/drawingml/2006/wordprocessingDrawing" xmlns:w10="urn:schemas-microsoft-com:office:word" xmlns:w="http://schemas.openxmlformats.org/wordprocessingml/2006/main" xmlns:w14="http://schemas.microsoft.com/office/word/2010/wordml" xmlns:w15="http://schemas.microsoft.com/office/word/2012/wordml" xmlns:w16cid="http://schemas.microsoft.com/office/word/2016/wordml/cid" xmlns:w16se="http://schemas.microsoft.com/office/word/2015/wordml/symex" xmlns:wpg="http://schemas.microsoft.com/office/word/2010/wordprocessingGroup" xmlns:wpi="http://schemas.microsoft.com/office/word/2010/wordprocessingInk" xmlns:wne="http://schemas.microsoft.com/office/word/2006/wordml" xmlns:wps="http://schemas.microsoft.com/office/word/2010/wordprocessingShape" mc:Ignorable="w14 w15 w16se w16cid wp14">
+<w:document xmlns:wpc="http://schemas.microsoft.com/office/word/2010/wordprocessingCanvas" xmlns:mc="http://schemas.openxmlformats.org/markup-compatibility/2006" xmlns:o="urn:schemas-microsoft-com:office:office" xmlns:r="http://schemas.openxmlformats.org/officeDocument/2006/relationships" xmlns:m="http://schemas.openxmlformats.org/officeDocument/2006/math" xmlns:v="urn:schemas-microsoft-com:vml" xmlns:wp14="http://schemas.microsoft.com/office/word/2010/wordprocessingDrawing" xmlns:wp="http://schemas.openxmlformats.org/drawingml/2006/wordprocessingDrawing" xmlns:w10="urn:schemas-microsoft-com:office:word" xmlns:w="http://schemas.openxmlformats.org/wordprocessingml/2006/main" xmlns:w14="http://schemas.microsoft.com/office/word/2010/wordml" xmlns:w15="http://schemas.microsoft.com/office/word/2012/wordml" xmlns:wpg="http://schemas.microsoft.com/office/word/2010/wordprocessingGroup" xmlns:wpi="http://schemas.microsoft.com/office/word/2010/wordprocessingInk" xmlns:wne="http://schemas.microsoft.com/office/word/2006/wordml" xmlns:wps="http://schemas.microsoft.com/office/word/2010/wordprocessingShape" mc:Ignorable="w14 w15 wp14">
   <w:body>
     <w:p>
       <w:pPr>
@@ -154,6 +154,7 @@
         <w:rPr>
           <w:noProof/>
           <w:sz w:val="20"/>
+          <w:lang w:val="pt-BR" w:eastAsia="pt-BR" w:bidi="ar-SA"/>
         </w:rPr>
         <w:drawing>
           <wp:inline distT="0" distB="0" distL="0" distR="0">
@@ -171,7 +172,7 @@
                     <pic:cNvPicPr/>
                   </pic:nvPicPr>
                   <pic:blipFill>
-                    <a:blip r:embed="rId7" cstate="print"/>
+                    <a:blip r:embed="rId8" cstate="print"/>
                     <a:stretch>
                       <a:fillRect/>
                     </a:stretch>
@@ -1709,8 +1710,6 @@
               </w:rPr>
               <w:t xml:space="preserve"> Casar $, sucesso!</w:t>
             </w:r>
-            <w:bookmarkStart w:id="0" w:name="_GoBack"/>
-            <w:bookmarkEnd w:id="0"/>
           </w:p>
         </w:tc>
       </w:tr>
@@ -1768,7 +1767,7 @@
           <w:sz w:val="26"/>
         </w:rPr>
         <w:sectPr>
-          <w:footerReference w:type="default" r:id="rId8"/>
+          <w:footerReference w:type="default" r:id="rId9"/>
           <w:type w:val="continuous"/>
           <w:pgSz w:w="11910" w:h="16840"/>
           <w:pgMar w:top="280" w:right="420" w:bottom="560" w:left="420" w:header="720" w:footer="366" w:gutter="0"/>
@@ -1796,6 +1795,7 @@
       <w:r>
         <w:rPr>
           <w:noProof/>
+          <w:lang w:val="pt-BR" w:eastAsia="pt-BR" w:bidi="ar-SA"/>
         </w:rPr>
         <w:lastRenderedPageBreak/>
         <w:drawing>
@@ -1822,7 +1822,7 @@
                     <pic:cNvPicPr/>
                   </pic:nvPicPr>
                   <pic:blipFill>
-                    <a:blip r:embed="rId9" cstate="print"/>
+                    <a:blip r:embed="rId10" cstate="print"/>
                     <a:stretch>
                       <a:fillRect/>
                     </a:stretch>
@@ -2035,11 +2035,13 @@
               <w:spacing w:line="292" w:lineRule="exact"/>
               <w:ind w:left="107"/>
               <w:rPr>
-                <w:sz w:val="24"/>
-              </w:rPr>
-            </w:pPr>
-            <w:r>
-              <w:rPr>
+                <w:rFonts w:ascii="Courier New" w:hAnsi="Courier New" w:cs="Courier New"/>
+                <w:sz w:val="24"/>
+              </w:rPr>
+            </w:pPr>
+            <w:r>
+              <w:rPr>
+                <w:rFonts w:ascii="Courier New" w:hAnsi="Courier New" w:cs="Courier New"/>
                 <w:sz w:val="24"/>
               </w:rPr>
               <w:t>0</w:t>
@@ -2056,14 +2058,14 @@
               <w:spacing w:before="32"/>
               <w:ind w:left="907"/>
               <w:rPr>
-                <w:rFonts w:ascii="Courier New"/>
+                <w:rFonts w:ascii="Courier New" w:hAnsi="Courier New" w:cs="Courier New"/>
                 <w:b/>
                 <w:sz w:val="24"/>
               </w:rPr>
             </w:pPr>
             <w:r>
               <w:rPr>
-                <w:rFonts w:ascii="Courier New"/>
+                <w:rFonts w:ascii="Courier New" w:hAnsi="Courier New" w:cs="Courier New"/>
                 <w:b/>
                 <w:sz w:val="24"/>
               </w:rPr>
@@ -2079,10 +2081,17 @@
             <w:pPr>
               <w:pStyle w:val="TableParagraph"/>
               <w:rPr>
-                <w:rFonts w:ascii="Times New Roman"/>
-                <w:sz w:val="24"/>
-              </w:rPr>
-            </w:pPr>
+                <w:rFonts w:ascii="Courier New" w:hAnsi="Courier New" w:cs="Courier New"/>
+                <w:sz w:val="24"/>
+              </w:rPr>
+            </w:pPr>
+            <w:r>
+              <w:rPr>
+                <w:rFonts w:ascii="Courier New" w:hAnsi="Courier New" w:cs="Courier New"/>
+                <w:sz w:val="24"/>
+              </w:rPr>
+              <w:t xml:space="preserve"> Shift 5</w:t>
+            </w:r>
           </w:p>
         </w:tc>
       </w:tr>
@@ -2098,10 +2107,24 @@
             <w:pPr>
               <w:pStyle w:val="TableParagraph"/>
               <w:rPr>
-                <w:rFonts w:ascii="Times New Roman"/>
-                <w:sz w:val="24"/>
-              </w:rPr>
-            </w:pPr>
+                <w:rFonts w:ascii="Courier New" w:hAnsi="Courier New" w:cs="Courier New"/>
+                <w:sz w:val="24"/>
+              </w:rPr>
+            </w:pPr>
+            <w:r>
+              <w:rPr>
+                <w:rFonts w:ascii="Courier New" w:hAnsi="Courier New" w:cs="Courier New"/>
+                <w:sz w:val="24"/>
+              </w:rPr>
+              <w:t xml:space="preserve"> 0 </w:t>
+            </w:r>
+            <w:r>
+              <w:rPr>
+                <w:rFonts w:ascii="Courier New" w:hAnsi="Courier New" w:cs="Courier New"/>
+                <w:sz w:val="24"/>
+              </w:rPr>
+              <w:t>5</w:t>
+            </w:r>
           </w:p>
         </w:tc>
         <w:tc>
@@ -2112,10 +2135,31 @@
             <w:pPr>
               <w:pStyle w:val="TableParagraph"/>
               <w:rPr>
-                <w:rFonts w:ascii="Times New Roman"/>
-                <w:sz w:val="24"/>
-              </w:rPr>
-            </w:pPr>
+                <w:rFonts w:ascii="Courier New" w:hAnsi="Courier New" w:cs="Courier New"/>
+                <w:sz w:val="24"/>
+              </w:rPr>
+            </w:pPr>
+            <w:r>
+              <w:rPr>
+                <w:rFonts w:ascii="Courier New" w:hAnsi="Courier New" w:cs="Courier New"/>
+                <w:sz w:val="24"/>
+              </w:rPr>
+              <w:t xml:space="preserve">   </w:t>
+            </w:r>
+            <w:r>
+              <w:rPr>
+                <w:rFonts w:ascii="Courier New" w:hAnsi="Courier New" w:cs="Courier New"/>
+                <w:sz w:val="24"/>
+              </w:rPr>
+              <w:t xml:space="preserve">    </w:t>
+            </w:r>
+            <w:r>
+              <w:rPr>
+                <w:rFonts w:ascii="Courier New" w:hAnsi="Courier New" w:cs="Courier New"/>
+                <w:sz w:val="24"/>
+              </w:rPr>
+              <w:t>id)$</w:t>
+            </w:r>
           </w:p>
         </w:tc>
         <w:tc>
@@ -2126,10 +2170,17 @@
             <w:pPr>
               <w:pStyle w:val="TableParagraph"/>
               <w:rPr>
-                <w:rFonts w:ascii="Times New Roman"/>
-                <w:sz w:val="24"/>
-              </w:rPr>
-            </w:pPr>
+                <w:rFonts w:ascii="Courier New" w:hAnsi="Courier New" w:cs="Courier New"/>
+                <w:sz w:val="24"/>
+              </w:rPr>
+            </w:pPr>
+            <w:r>
+              <w:rPr>
+                <w:rFonts w:ascii="Courier New" w:hAnsi="Courier New" w:cs="Courier New"/>
+                <w:sz w:val="24"/>
+              </w:rPr>
+              <w:t xml:space="preserve"> Shift 8</w:t>
+            </w:r>
           </w:p>
         </w:tc>
       </w:tr>
@@ -2145,10 +2196,17 @@
             <w:pPr>
               <w:pStyle w:val="TableParagraph"/>
               <w:rPr>
-                <w:rFonts w:ascii="Times New Roman"/>
-                <w:sz w:val="24"/>
-              </w:rPr>
-            </w:pPr>
+                <w:rFonts w:ascii="Courier New" w:hAnsi="Courier New" w:cs="Courier New"/>
+                <w:sz w:val="24"/>
+              </w:rPr>
+            </w:pPr>
+            <w:r>
+              <w:rPr>
+                <w:rFonts w:ascii="Courier New" w:hAnsi="Courier New" w:cs="Courier New"/>
+                <w:sz w:val="24"/>
+              </w:rPr>
+              <w:t xml:space="preserve"> 0 5 8</w:t>
+            </w:r>
           </w:p>
         </w:tc>
         <w:tc>
@@ -2159,10 +2217,17 @@
             <w:pPr>
               <w:pStyle w:val="TableParagraph"/>
               <w:rPr>
-                <w:rFonts w:ascii="Times New Roman"/>
-                <w:sz w:val="24"/>
-              </w:rPr>
-            </w:pPr>
+                <w:rFonts w:ascii="Courier New" w:hAnsi="Courier New" w:cs="Courier New"/>
+                <w:sz w:val="24"/>
+              </w:rPr>
+            </w:pPr>
+            <w:r>
+              <w:rPr>
+                <w:rFonts w:ascii="Courier New" w:hAnsi="Courier New" w:cs="Courier New"/>
+                <w:sz w:val="24"/>
+              </w:rPr>
+              <w:t xml:space="preserve">         )$</w:t>
+            </w:r>
           </w:p>
         </w:tc>
         <w:tc>
@@ -2173,10 +2238,37 @@
             <w:pPr>
               <w:pStyle w:val="TableParagraph"/>
               <w:rPr>
-                <w:rFonts w:ascii="Times New Roman"/>
-                <w:sz w:val="24"/>
-              </w:rPr>
-            </w:pPr>
+                <w:rFonts w:ascii="Courier New" w:hAnsi="Courier New" w:cs="Courier New"/>
+                <w:sz w:val="24"/>
+                <w:lang w:val="pt-BR"/>
+              </w:rPr>
+            </w:pPr>
+            <w:r>
+              <w:rPr>
+                <w:rFonts w:ascii="Courier New" w:hAnsi="Courier New" w:cs="Courier New"/>
+                <w:sz w:val="24"/>
+                <w:lang w:val="pt-BR"/>
+              </w:rPr>
+              <w:t xml:space="preserve"> R3(F-&gt; </w:t>
+            </w:r>
+            <w:proofErr w:type="gramStart"/>
+            <w:r>
+              <w:rPr>
+                <w:rFonts w:ascii="Courier New" w:hAnsi="Courier New" w:cs="Courier New"/>
+                <w:sz w:val="24"/>
+                <w:lang w:val="pt-BR"/>
+              </w:rPr>
+              <w:t>id)desempilha</w:t>
+            </w:r>
+            <w:proofErr w:type="gramEnd"/>
+            <w:r>
+              <w:rPr>
+                <w:rFonts w:ascii="Courier New" w:hAnsi="Courier New" w:cs="Courier New"/>
+                <w:sz w:val="24"/>
+                <w:lang w:val="pt-BR"/>
+              </w:rPr>
+              <w:t xml:space="preserve"> 8, Goto[5,F] = 1</w:t>
+            </w:r>
           </w:p>
         </w:tc>
       </w:tr>
@@ -2192,10 +2284,25 @@
             <w:pPr>
               <w:pStyle w:val="TableParagraph"/>
               <w:rPr>
-                <w:rFonts w:ascii="Times New Roman"/>
-                <w:sz w:val="24"/>
-              </w:rPr>
-            </w:pPr>
+                <w:rFonts w:ascii="Courier New" w:hAnsi="Courier New" w:cs="Courier New"/>
+                <w:sz w:val="24"/>
+              </w:rPr>
+            </w:pPr>
+            <w:r>
+              <w:rPr>
+                <w:rFonts w:ascii="Courier New" w:hAnsi="Courier New" w:cs="Courier New"/>
+                <w:sz w:val="24"/>
+                <w:lang w:val="pt-BR"/>
+              </w:rPr>
+              <w:t xml:space="preserve"> </w:t>
+            </w:r>
+            <w:r>
+              <w:rPr>
+                <w:rFonts w:ascii="Courier New" w:hAnsi="Courier New" w:cs="Courier New"/>
+                <w:sz w:val="24"/>
+              </w:rPr>
+              <w:t>0 5 1</w:t>
+            </w:r>
           </w:p>
         </w:tc>
         <w:tc>
@@ -2206,10 +2313,17 @@
             <w:pPr>
               <w:pStyle w:val="TableParagraph"/>
               <w:rPr>
-                <w:rFonts w:ascii="Times New Roman"/>
-                <w:sz w:val="24"/>
-              </w:rPr>
-            </w:pPr>
+                <w:rFonts w:ascii="Courier New" w:hAnsi="Courier New" w:cs="Courier New"/>
+                <w:sz w:val="24"/>
+              </w:rPr>
+            </w:pPr>
+            <w:r>
+              <w:rPr>
+                <w:rFonts w:ascii="Courier New" w:hAnsi="Courier New" w:cs="Courier New"/>
+                <w:sz w:val="24"/>
+              </w:rPr>
+              <w:t xml:space="preserve">         )$</w:t>
+            </w:r>
           </w:p>
         </w:tc>
         <w:tc>
@@ -2220,10 +2334,37 @@
             <w:pPr>
               <w:pStyle w:val="TableParagraph"/>
               <w:rPr>
-                <w:rFonts w:ascii="Times New Roman"/>
-                <w:sz w:val="24"/>
-              </w:rPr>
-            </w:pPr>
+                <w:rFonts w:ascii="Courier New" w:hAnsi="Courier New" w:cs="Courier New"/>
+                <w:sz w:val="24"/>
+                <w:lang w:val="pt-BR"/>
+              </w:rPr>
+            </w:pPr>
+            <w:r>
+              <w:rPr>
+                <w:rFonts w:ascii="Courier New" w:hAnsi="Courier New" w:cs="Courier New"/>
+                <w:sz w:val="24"/>
+                <w:lang w:val="pt-BR"/>
+              </w:rPr>
+              <w:t xml:space="preserve"> R1(T-&gt; F) desempilha 1, Goto[</w:t>
+            </w:r>
+            <w:proofErr w:type="gramStart"/>
+            <w:r>
+              <w:rPr>
+                <w:rFonts w:ascii="Courier New" w:hAnsi="Courier New" w:cs="Courier New"/>
+                <w:sz w:val="24"/>
+                <w:lang w:val="pt-BR"/>
+              </w:rPr>
+              <w:t>5,T</w:t>
+            </w:r>
+            <w:proofErr w:type="gramEnd"/>
+            <w:r>
+              <w:rPr>
+                <w:rFonts w:ascii="Courier New" w:hAnsi="Courier New" w:cs="Courier New"/>
+                <w:sz w:val="24"/>
+                <w:lang w:val="pt-BR"/>
+              </w:rPr>
+              <w:t>] = 6</w:t>
+            </w:r>
           </w:p>
         </w:tc>
       </w:tr>
@@ -2239,10 +2380,25 @@
             <w:pPr>
               <w:pStyle w:val="TableParagraph"/>
               <w:rPr>
-                <w:rFonts w:ascii="Times New Roman"/>
-                <w:sz w:val="24"/>
-              </w:rPr>
-            </w:pPr>
+                <w:rFonts w:ascii="Courier New" w:hAnsi="Courier New" w:cs="Courier New"/>
+                <w:sz w:val="24"/>
+              </w:rPr>
+            </w:pPr>
+            <w:r>
+              <w:rPr>
+                <w:rFonts w:ascii="Courier New" w:hAnsi="Courier New" w:cs="Courier New"/>
+                <w:sz w:val="24"/>
+                <w:lang w:val="pt-BR"/>
+              </w:rPr>
+              <w:t xml:space="preserve"> </w:t>
+            </w:r>
+            <w:r>
+              <w:rPr>
+                <w:rFonts w:ascii="Courier New" w:hAnsi="Courier New" w:cs="Courier New"/>
+                <w:sz w:val="24"/>
+              </w:rPr>
+              <w:t>0 5 6</w:t>
+            </w:r>
           </w:p>
         </w:tc>
         <w:tc>
@@ -2253,10 +2409,17 @@
             <w:pPr>
               <w:pStyle w:val="TableParagraph"/>
               <w:rPr>
-                <w:rFonts w:ascii="Times New Roman"/>
-                <w:sz w:val="24"/>
-              </w:rPr>
-            </w:pPr>
+                <w:rFonts w:ascii="Courier New" w:hAnsi="Courier New" w:cs="Courier New"/>
+                <w:sz w:val="24"/>
+              </w:rPr>
+            </w:pPr>
+            <w:r>
+              <w:rPr>
+                <w:rFonts w:ascii="Courier New" w:hAnsi="Courier New" w:cs="Courier New"/>
+                <w:sz w:val="24"/>
+              </w:rPr>
+              <w:t xml:space="preserve">         )$</w:t>
+            </w:r>
           </w:p>
         </w:tc>
         <w:tc>
@@ -2267,10 +2430,17 @@
             <w:pPr>
               <w:pStyle w:val="TableParagraph"/>
               <w:rPr>
-                <w:rFonts w:ascii="Times New Roman"/>
-                <w:sz w:val="24"/>
-              </w:rPr>
-            </w:pPr>
+                <w:rFonts w:ascii="Courier New" w:hAnsi="Courier New" w:cs="Courier New"/>
+                <w:sz w:val="24"/>
+              </w:rPr>
+            </w:pPr>
+            <w:r>
+              <w:rPr>
+                <w:rFonts w:ascii="Courier New" w:hAnsi="Courier New" w:cs="Courier New"/>
+                <w:sz w:val="24"/>
+              </w:rPr>
+              <w:t xml:space="preserve"> Shift 7</w:t>
+            </w:r>
           </w:p>
         </w:tc>
       </w:tr>
@@ -2286,10 +2456,17 @@
             <w:pPr>
               <w:pStyle w:val="TableParagraph"/>
               <w:rPr>
-                <w:rFonts w:ascii="Times New Roman"/>
-                <w:sz w:val="24"/>
-              </w:rPr>
-            </w:pPr>
+                <w:rFonts w:ascii="Courier New" w:hAnsi="Courier New" w:cs="Courier New"/>
+                <w:sz w:val="24"/>
+              </w:rPr>
+            </w:pPr>
+            <w:r>
+              <w:rPr>
+                <w:rFonts w:ascii="Courier New" w:hAnsi="Courier New" w:cs="Courier New"/>
+                <w:sz w:val="24"/>
+              </w:rPr>
+              <w:t xml:space="preserve"> 0 5 6 7</w:t>
+            </w:r>
           </w:p>
         </w:tc>
         <w:tc>
@@ -2300,10 +2477,17 @@
             <w:pPr>
               <w:pStyle w:val="TableParagraph"/>
               <w:rPr>
-                <w:rFonts w:ascii="Times New Roman"/>
-                <w:sz w:val="24"/>
-              </w:rPr>
-            </w:pPr>
+                <w:rFonts w:ascii="Courier New" w:hAnsi="Courier New" w:cs="Courier New"/>
+                <w:sz w:val="24"/>
+              </w:rPr>
+            </w:pPr>
+            <w:r>
+              <w:rPr>
+                <w:rFonts w:ascii="Courier New" w:hAnsi="Courier New" w:cs="Courier New"/>
+                <w:sz w:val="24"/>
+              </w:rPr>
+              <w:t xml:space="preserve">          $</w:t>
+            </w:r>
           </w:p>
         </w:tc>
         <w:tc>
@@ -2314,10 +2498,52 @@
             <w:pPr>
               <w:pStyle w:val="TableParagraph"/>
               <w:rPr>
-                <w:rFonts w:ascii="Times New Roman"/>
-                <w:sz w:val="24"/>
-              </w:rPr>
-            </w:pPr>
+                <w:rFonts w:ascii="Courier New" w:hAnsi="Courier New" w:cs="Courier New"/>
+                <w:sz w:val="24"/>
+              </w:rPr>
+            </w:pPr>
+            <w:r>
+              <w:rPr>
+                <w:rFonts w:ascii="Courier New" w:hAnsi="Courier New" w:cs="Courier New"/>
+                <w:sz w:val="24"/>
+              </w:rPr>
+              <w:t xml:space="preserve"> R4(T-&gt;(T)) desempilha </w:t>
+            </w:r>
+            <w:r>
+              <w:rPr>
+                <w:rFonts w:ascii="Courier New" w:hAnsi="Courier New" w:cs="Courier New"/>
+                <w:sz w:val="24"/>
+              </w:rPr>
+              <w:t>7</w:t>
+            </w:r>
+            <w:r>
+              <w:rPr>
+                <w:rFonts w:ascii="Courier New" w:hAnsi="Courier New" w:cs="Courier New"/>
+                <w:sz w:val="24"/>
+              </w:rPr>
+              <w:t xml:space="preserve"> 6 </w:t>
+            </w:r>
+            <w:r>
+              <w:rPr>
+                <w:rFonts w:ascii="Courier New" w:hAnsi="Courier New" w:cs="Courier New"/>
+                <w:sz w:val="24"/>
+              </w:rPr>
+              <w:t>5</w:t>
+            </w:r>
+            <w:r>
+              <w:rPr>
+                <w:rFonts w:ascii="Courier New" w:hAnsi="Courier New" w:cs="Courier New"/>
+                <w:sz w:val="24"/>
+              </w:rPr>
+              <w:t>, Goto[0,T]</w:t>
+            </w:r>
+            <w:r>
+              <w:rPr>
+                <w:rFonts w:ascii="Courier New" w:hAnsi="Courier New" w:cs="Courier New"/>
+                <w:sz w:val="24"/>
+              </w:rPr>
+              <w:t>= 2</w:t>
+            </w:r>
           </w:p>
         </w:tc>
       </w:tr>
@@ -2333,10 +2559,24 @@
             <w:pPr>
               <w:pStyle w:val="TableParagraph"/>
               <w:rPr>
-                <w:rFonts w:ascii="Times New Roman"/>
-                <w:sz w:val="24"/>
-              </w:rPr>
-            </w:pPr>
+                <w:rFonts w:ascii="Courier New" w:hAnsi="Courier New" w:cs="Courier New"/>
+                <w:sz w:val="24"/>
+              </w:rPr>
+            </w:pPr>
+            <w:r>
+              <w:rPr>
+                <w:rFonts w:ascii="Courier New" w:hAnsi="Courier New" w:cs="Courier New"/>
+                <w:sz w:val="24"/>
+              </w:rPr>
+              <w:t xml:space="preserve"> 0</w:t>
+            </w:r>
+            <w:r>
+              <w:rPr>
+                <w:rFonts w:ascii="Courier New" w:hAnsi="Courier New" w:cs="Courier New"/>
+                <w:sz w:val="24"/>
+              </w:rPr>
+              <w:t xml:space="preserve"> 2 </w:t>
+            </w:r>
           </w:p>
         </w:tc>
         <w:tc>
@@ -2347,10 +2587,17 @@
             <w:pPr>
               <w:pStyle w:val="TableParagraph"/>
               <w:rPr>
-                <w:rFonts w:ascii="Times New Roman"/>
-                <w:sz w:val="24"/>
-              </w:rPr>
-            </w:pPr>
+                <w:rFonts w:ascii="Courier New" w:hAnsi="Courier New" w:cs="Courier New"/>
+                <w:sz w:val="24"/>
+              </w:rPr>
+            </w:pPr>
+            <w:r>
+              <w:rPr>
+                <w:rFonts w:ascii="Courier New" w:hAnsi="Courier New" w:cs="Courier New"/>
+                <w:sz w:val="24"/>
+              </w:rPr>
+              <w:t xml:space="preserve">          $</w:t>
+            </w:r>
           </w:p>
         </w:tc>
         <w:tc>
@@ -2361,10 +2608,26 @@
             <w:pPr>
               <w:pStyle w:val="TableParagraph"/>
               <w:rPr>
-                <w:rFonts w:ascii="Times New Roman"/>
-                <w:sz w:val="24"/>
-              </w:rPr>
-            </w:pPr>
+                <w:rFonts w:ascii="Courier New" w:hAnsi="Courier New" w:cs="Courier New"/>
+                <w:sz w:val="24"/>
+              </w:rPr>
+            </w:pPr>
+            <w:r>
+              <w:rPr>
+                <w:rFonts w:ascii="Courier New" w:hAnsi="Courier New" w:cs="Courier New"/>
+                <w:sz w:val="24"/>
+              </w:rPr>
+              <w:t xml:space="preserve"> OK! SUCESSO</w:t>
+            </w:r>
+            <w:r>
+              <w:rPr>
+                <w:rFonts w:ascii="Courier New" w:hAnsi="Courier New" w:cs="Courier New"/>
+                <w:sz w:val="24"/>
+              </w:rPr>
+              <w:t>.</w:t>
+            </w:r>
+            <w:bookmarkStart w:id="0" w:name="_GoBack"/>
+            <w:bookmarkEnd w:id="0"/>
           </w:p>
         </w:tc>
       </w:tr>
@@ -2380,7 +2643,7 @@
             <w:pPr>
               <w:pStyle w:val="TableParagraph"/>
               <w:rPr>
-                <w:rFonts w:ascii="Times New Roman"/>
+                <w:rFonts w:ascii="Courier New" w:hAnsi="Courier New" w:cs="Courier New"/>
                 <w:sz w:val="24"/>
               </w:rPr>
             </w:pPr>
@@ -2394,7 +2657,7 @@
             <w:pPr>
               <w:pStyle w:val="TableParagraph"/>
               <w:rPr>
-                <w:rFonts w:ascii="Times New Roman"/>
+                <w:rFonts w:ascii="Courier New" w:hAnsi="Courier New" w:cs="Courier New"/>
                 <w:sz w:val="24"/>
               </w:rPr>
             </w:pPr>
@@ -2408,7 +2671,7 @@
             <w:pPr>
               <w:pStyle w:val="TableParagraph"/>
               <w:rPr>
-                <w:rFonts w:ascii="Times New Roman"/>
+                <w:rFonts w:ascii="Courier New" w:hAnsi="Courier New" w:cs="Courier New"/>
                 <w:sz w:val="24"/>
               </w:rPr>
             </w:pPr>
@@ -2427,7 +2690,7 @@
             <w:pPr>
               <w:pStyle w:val="TableParagraph"/>
               <w:rPr>
-                <w:rFonts w:ascii="Times New Roman"/>
+                <w:rFonts w:ascii="Courier New" w:hAnsi="Courier New" w:cs="Courier New"/>
                 <w:sz w:val="24"/>
               </w:rPr>
             </w:pPr>
@@ -2441,7 +2704,7 @@
             <w:pPr>
               <w:pStyle w:val="TableParagraph"/>
               <w:rPr>
-                <w:rFonts w:ascii="Times New Roman"/>
+                <w:rFonts w:ascii="Courier New" w:hAnsi="Courier New" w:cs="Courier New"/>
                 <w:sz w:val="24"/>
               </w:rPr>
             </w:pPr>
@@ -2455,7 +2718,7 @@
             <w:pPr>
               <w:pStyle w:val="TableParagraph"/>
               <w:rPr>
-                <w:rFonts w:ascii="Times New Roman"/>
+                <w:rFonts w:ascii="Courier New" w:hAnsi="Courier New" w:cs="Courier New"/>
                 <w:sz w:val="24"/>
               </w:rPr>
             </w:pPr>
@@ -2630,13 +2893,14 @@
             <w:pPr>
               <w:pStyle w:val="TableParagraph"/>
               <w:spacing w:line="292" w:lineRule="exact"/>
-              <w:ind w:left="107"/>
-              <w:rPr>
-                <w:sz w:val="24"/>
-              </w:rPr>
-            </w:pPr>
-            <w:r>
-              <w:rPr>
+              <w:rPr>
+                <w:rFonts w:ascii="Courier New" w:hAnsi="Courier New" w:cs="Courier New"/>
+                <w:sz w:val="24"/>
+              </w:rPr>
+            </w:pPr>
+            <w:r>
+              <w:rPr>
+                <w:rFonts w:ascii="Courier New" w:hAnsi="Courier New" w:cs="Courier New"/>
                 <w:sz w:val="24"/>
               </w:rPr>
               <w:t>0</w:t>
@@ -2653,14 +2917,14 @@
               <w:spacing w:before="32"/>
               <w:ind w:left="395"/>
               <w:rPr>
-                <w:rFonts w:ascii="Courier New"/>
+                <w:rFonts w:ascii="Courier New" w:hAnsi="Courier New" w:cs="Courier New"/>
                 <w:b/>
                 <w:sz w:val="24"/>
               </w:rPr>
             </w:pPr>
             <w:r>
               <w:rPr>
-                <w:rFonts w:ascii="Courier New"/>
+                <w:rFonts w:ascii="Courier New" w:hAnsi="Courier New" w:cs="Courier New"/>
                 <w:b/>
                 <w:sz w:val="24"/>
               </w:rPr>
@@ -2676,10 +2940,17 @@
             <w:pPr>
               <w:pStyle w:val="TableParagraph"/>
               <w:rPr>
-                <w:rFonts w:ascii="Times New Roman"/>
-                <w:sz w:val="24"/>
-              </w:rPr>
-            </w:pPr>
+                <w:rFonts w:ascii="Courier New" w:hAnsi="Courier New" w:cs="Courier New"/>
+                <w:sz w:val="24"/>
+              </w:rPr>
+            </w:pPr>
+            <w:r>
+              <w:rPr>
+                <w:rFonts w:ascii="Courier New" w:hAnsi="Courier New" w:cs="Courier New"/>
+                <w:sz w:val="24"/>
+              </w:rPr>
+              <w:t xml:space="preserve"> Shift 8</w:t>
+            </w:r>
           </w:p>
         </w:tc>
       </w:tr>
@@ -2695,10 +2966,17 @@
             <w:pPr>
               <w:pStyle w:val="TableParagraph"/>
               <w:rPr>
-                <w:rFonts w:ascii="Times New Roman"/>
-                <w:sz w:val="24"/>
-              </w:rPr>
-            </w:pPr>
+                <w:rFonts w:ascii="Courier New" w:hAnsi="Courier New" w:cs="Courier New"/>
+                <w:sz w:val="24"/>
+              </w:rPr>
+            </w:pPr>
+            <w:r>
+              <w:rPr>
+                <w:rFonts w:ascii="Courier New" w:hAnsi="Courier New" w:cs="Courier New"/>
+                <w:sz w:val="24"/>
+              </w:rPr>
+              <w:t>0 8</w:t>
+            </w:r>
           </w:p>
         </w:tc>
         <w:tc>
@@ -2709,10 +2987,17 @@
             <w:pPr>
               <w:pStyle w:val="TableParagraph"/>
               <w:rPr>
-                <w:rFonts w:ascii="Times New Roman"/>
-                <w:sz w:val="24"/>
-              </w:rPr>
-            </w:pPr>
+                <w:rFonts w:ascii="Courier New" w:hAnsi="Courier New" w:cs="Courier New"/>
+                <w:sz w:val="24"/>
+              </w:rPr>
+            </w:pPr>
+            <w:r>
+              <w:rPr>
+                <w:rFonts w:ascii="Courier New" w:hAnsi="Courier New" w:cs="Courier New"/>
+                <w:sz w:val="24"/>
+              </w:rPr>
+              <w:t xml:space="preserve">     *(id)$</w:t>
+            </w:r>
           </w:p>
         </w:tc>
         <w:tc>
@@ -2723,10 +3008,17 @@
             <w:pPr>
               <w:pStyle w:val="TableParagraph"/>
               <w:rPr>
-                <w:rFonts w:ascii="Times New Roman"/>
-                <w:sz w:val="24"/>
-              </w:rPr>
-            </w:pPr>
+                <w:rFonts w:ascii="Courier New" w:hAnsi="Courier New" w:cs="Courier New"/>
+                <w:sz w:val="24"/>
+              </w:rPr>
+            </w:pPr>
+            <w:r>
+              <w:rPr>
+                <w:rFonts w:ascii="Courier New" w:hAnsi="Courier New" w:cs="Courier New"/>
+                <w:sz w:val="24"/>
+              </w:rPr>
+              <w:t xml:space="preserve"> R3(F-&gt;id) desempilha 8, Goto[0,F] = 1</w:t>
+            </w:r>
           </w:p>
         </w:tc>
       </w:tr>
@@ -2742,10 +3034,17 @@
             <w:pPr>
               <w:pStyle w:val="TableParagraph"/>
               <w:rPr>
-                <w:rFonts w:ascii="Times New Roman"/>
-                <w:sz w:val="24"/>
-              </w:rPr>
-            </w:pPr>
+                <w:rFonts w:ascii="Courier New" w:hAnsi="Courier New" w:cs="Courier New"/>
+                <w:sz w:val="24"/>
+              </w:rPr>
+            </w:pPr>
+            <w:r>
+              <w:rPr>
+                <w:rFonts w:ascii="Courier New" w:hAnsi="Courier New" w:cs="Courier New"/>
+                <w:sz w:val="24"/>
+              </w:rPr>
+              <w:t>0 1</w:t>
+            </w:r>
           </w:p>
         </w:tc>
         <w:tc>
@@ -2756,10 +3055,17 @@
             <w:pPr>
               <w:pStyle w:val="TableParagraph"/>
               <w:rPr>
-                <w:rFonts w:ascii="Times New Roman"/>
-                <w:sz w:val="24"/>
-              </w:rPr>
-            </w:pPr>
+                <w:rFonts w:ascii="Courier New" w:hAnsi="Courier New" w:cs="Courier New"/>
+                <w:sz w:val="24"/>
+              </w:rPr>
+            </w:pPr>
+            <w:r>
+              <w:rPr>
+                <w:rFonts w:ascii="Courier New" w:hAnsi="Courier New" w:cs="Courier New"/>
+                <w:sz w:val="24"/>
+              </w:rPr>
+              <w:t xml:space="preserve">     *(id)$</w:t>
+            </w:r>
           </w:p>
         </w:tc>
         <w:tc>
@@ -2770,10 +3076,17 @@
             <w:pPr>
               <w:pStyle w:val="TableParagraph"/>
               <w:rPr>
-                <w:rFonts w:ascii="Times New Roman"/>
-                <w:sz w:val="24"/>
-              </w:rPr>
-            </w:pPr>
+                <w:rFonts w:ascii="Courier New" w:hAnsi="Courier New" w:cs="Courier New"/>
+                <w:sz w:val="24"/>
+              </w:rPr>
+            </w:pPr>
+            <w:r>
+              <w:rPr>
+                <w:rFonts w:ascii="Courier New" w:hAnsi="Courier New" w:cs="Courier New"/>
+                <w:sz w:val="24"/>
+              </w:rPr>
+              <w:t xml:space="preserve"> R1(T-&gt;F) desempilha 1, Goto[0,T] = 2</w:t>
+            </w:r>
           </w:p>
         </w:tc>
       </w:tr>
@@ -2789,10 +3102,17 @@
             <w:pPr>
               <w:pStyle w:val="TableParagraph"/>
               <w:rPr>
-                <w:rFonts w:ascii="Times New Roman"/>
-                <w:sz w:val="24"/>
-              </w:rPr>
-            </w:pPr>
+                <w:rFonts w:ascii="Courier New" w:hAnsi="Courier New" w:cs="Courier New"/>
+                <w:sz w:val="24"/>
+              </w:rPr>
+            </w:pPr>
+            <w:r>
+              <w:rPr>
+                <w:rFonts w:ascii="Courier New" w:hAnsi="Courier New" w:cs="Courier New"/>
+                <w:sz w:val="24"/>
+              </w:rPr>
+              <w:t>0 2</w:t>
+            </w:r>
           </w:p>
         </w:tc>
         <w:tc>
@@ -2803,10 +3123,17 @@
             <w:pPr>
               <w:pStyle w:val="TableParagraph"/>
               <w:rPr>
-                <w:rFonts w:ascii="Times New Roman"/>
-                <w:sz w:val="24"/>
-              </w:rPr>
-            </w:pPr>
+                <w:rFonts w:ascii="Courier New" w:hAnsi="Courier New" w:cs="Courier New"/>
+                <w:sz w:val="24"/>
+              </w:rPr>
+            </w:pPr>
+            <w:r>
+              <w:rPr>
+                <w:rFonts w:ascii="Courier New" w:hAnsi="Courier New" w:cs="Courier New"/>
+                <w:sz w:val="24"/>
+              </w:rPr>
+              <w:t xml:space="preserve">     *(id)$</w:t>
+            </w:r>
           </w:p>
         </w:tc>
         <w:tc>
@@ -2817,10 +3144,17 @@
             <w:pPr>
               <w:pStyle w:val="TableParagraph"/>
               <w:rPr>
-                <w:rFonts w:ascii="Times New Roman"/>
-                <w:sz w:val="24"/>
-              </w:rPr>
-            </w:pPr>
+                <w:rFonts w:ascii="Courier New" w:hAnsi="Courier New" w:cs="Courier New"/>
+                <w:sz w:val="24"/>
+              </w:rPr>
+            </w:pPr>
+            <w:r>
+              <w:rPr>
+                <w:rFonts w:ascii="Courier New" w:hAnsi="Courier New" w:cs="Courier New"/>
+                <w:sz w:val="24"/>
+              </w:rPr>
+              <w:t xml:space="preserve"> Shift 3</w:t>
+            </w:r>
           </w:p>
         </w:tc>
       </w:tr>
@@ -2836,10 +3170,17 @@
             <w:pPr>
               <w:pStyle w:val="TableParagraph"/>
               <w:rPr>
-                <w:rFonts w:ascii="Times New Roman"/>
-                <w:sz w:val="24"/>
-              </w:rPr>
-            </w:pPr>
+                <w:rFonts w:ascii="Courier New" w:hAnsi="Courier New" w:cs="Courier New"/>
+                <w:sz w:val="24"/>
+              </w:rPr>
+            </w:pPr>
+            <w:r>
+              <w:rPr>
+                <w:rFonts w:ascii="Courier New" w:hAnsi="Courier New" w:cs="Courier New"/>
+                <w:sz w:val="24"/>
+              </w:rPr>
+              <w:t>0 2 3</w:t>
+            </w:r>
           </w:p>
         </w:tc>
         <w:tc>
@@ -2850,10 +3191,17 @@
             <w:pPr>
               <w:pStyle w:val="TableParagraph"/>
               <w:rPr>
-                <w:rFonts w:ascii="Times New Roman"/>
-                <w:sz w:val="24"/>
-              </w:rPr>
-            </w:pPr>
+                <w:rFonts w:ascii="Courier New" w:hAnsi="Courier New" w:cs="Courier New"/>
+                <w:sz w:val="24"/>
+              </w:rPr>
+            </w:pPr>
+            <w:r>
+              <w:rPr>
+                <w:rFonts w:ascii="Courier New" w:hAnsi="Courier New" w:cs="Courier New"/>
+                <w:sz w:val="24"/>
+              </w:rPr>
+              <w:t xml:space="preserve">      (id)$</w:t>
+            </w:r>
           </w:p>
         </w:tc>
         <w:tc>
@@ -2864,10 +3212,17 @@
             <w:pPr>
               <w:pStyle w:val="TableParagraph"/>
               <w:rPr>
-                <w:rFonts w:ascii="Times New Roman"/>
-                <w:sz w:val="24"/>
-              </w:rPr>
-            </w:pPr>
+                <w:rFonts w:ascii="Courier New" w:hAnsi="Courier New" w:cs="Courier New"/>
+                <w:sz w:val="24"/>
+              </w:rPr>
+            </w:pPr>
+            <w:r>
+              <w:rPr>
+                <w:rFonts w:ascii="Courier New" w:hAnsi="Courier New" w:cs="Courier New"/>
+                <w:sz w:val="24"/>
+              </w:rPr>
+              <w:t xml:space="preserve"> Shift 5</w:t>
+            </w:r>
           </w:p>
         </w:tc>
       </w:tr>
@@ -2883,10 +3238,17 @@
             <w:pPr>
               <w:pStyle w:val="TableParagraph"/>
               <w:rPr>
-                <w:rFonts w:ascii="Times New Roman"/>
-                <w:sz w:val="24"/>
-              </w:rPr>
-            </w:pPr>
+                <w:rFonts w:ascii="Courier New" w:hAnsi="Courier New" w:cs="Courier New"/>
+                <w:sz w:val="24"/>
+              </w:rPr>
+            </w:pPr>
+            <w:r>
+              <w:rPr>
+                <w:rFonts w:ascii="Courier New" w:hAnsi="Courier New" w:cs="Courier New"/>
+                <w:sz w:val="24"/>
+              </w:rPr>
+              <w:t>0 2 3 5</w:t>
+            </w:r>
           </w:p>
         </w:tc>
         <w:tc>
@@ -2897,10 +3259,17 @@
             <w:pPr>
               <w:pStyle w:val="TableParagraph"/>
               <w:rPr>
-                <w:rFonts w:ascii="Times New Roman"/>
-                <w:sz w:val="24"/>
-              </w:rPr>
-            </w:pPr>
+                <w:rFonts w:ascii="Courier New" w:hAnsi="Courier New" w:cs="Courier New"/>
+                <w:sz w:val="24"/>
+              </w:rPr>
+            </w:pPr>
+            <w:r>
+              <w:rPr>
+                <w:rFonts w:ascii="Courier New" w:hAnsi="Courier New" w:cs="Courier New"/>
+                <w:sz w:val="24"/>
+              </w:rPr>
+              <w:t xml:space="preserve">       id)$</w:t>
+            </w:r>
           </w:p>
         </w:tc>
         <w:tc>
@@ -2911,10 +3280,17 @@
             <w:pPr>
               <w:pStyle w:val="TableParagraph"/>
               <w:rPr>
-                <w:rFonts w:ascii="Times New Roman"/>
-                <w:sz w:val="24"/>
-              </w:rPr>
-            </w:pPr>
+                <w:rFonts w:ascii="Courier New" w:hAnsi="Courier New" w:cs="Courier New"/>
+                <w:sz w:val="24"/>
+              </w:rPr>
+            </w:pPr>
+            <w:r>
+              <w:rPr>
+                <w:rFonts w:ascii="Courier New" w:hAnsi="Courier New" w:cs="Courier New"/>
+                <w:sz w:val="24"/>
+              </w:rPr>
+              <w:t xml:space="preserve"> Shift 8</w:t>
+            </w:r>
           </w:p>
         </w:tc>
       </w:tr>
@@ -2930,10 +3306,17 @@
             <w:pPr>
               <w:pStyle w:val="TableParagraph"/>
               <w:rPr>
-                <w:rFonts w:ascii="Times New Roman"/>
-                <w:sz w:val="24"/>
-              </w:rPr>
-            </w:pPr>
+                <w:rFonts w:ascii="Courier New" w:hAnsi="Courier New" w:cs="Courier New"/>
+                <w:sz w:val="24"/>
+              </w:rPr>
+            </w:pPr>
+            <w:r>
+              <w:rPr>
+                <w:rFonts w:ascii="Courier New" w:hAnsi="Courier New" w:cs="Courier New"/>
+                <w:sz w:val="24"/>
+              </w:rPr>
+              <w:t>0 2 3 5 8</w:t>
+            </w:r>
           </w:p>
         </w:tc>
         <w:tc>
@@ -2944,10 +3327,17 @@
             <w:pPr>
               <w:pStyle w:val="TableParagraph"/>
               <w:rPr>
-                <w:rFonts w:ascii="Times New Roman"/>
-                <w:sz w:val="24"/>
-              </w:rPr>
-            </w:pPr>
+                <w:rFonts w:ascii="Courier New" w:hAnsi="Courier New" w:cs="Courier New"/>
+                <w:sz w:val="24"/>
+              </w:rPr>
+            </w:pPr>
+            <w:r>
+              <w:rPr>
+                <w:rFonts w:ascii="Courier New" w:hAnsi="Courier New" w:cs="Courier New"/>
+                <w:sz w:val="24"/>
+              </w:rPr>
+              <w:t xml:space="preserve">         )$</w:t>
+            </w:r>
           </w:p>
         </w:tc>
         <w:tc>
@@ -2958,10 +3348,17 @@
             <w:pPr>
               <w:pStyle w:val="TableParagraph"/>
               <w:rPr>
-                <w:rFonts w:ascii="Times New Roman"/>
-                <w:sz w:val="24"/>
-              </w:rPr>
-            </w:pPr>
+                <w:rFonts w:ascii="Courier New" w:hAnsi="Courier New" w:cs="Courier New"/>
+                <w:sz w:val="24"/>
+              </w:rPr>
+            </w:pPr>
+            <w:r>
+              <w:rPr>
+                <w:rFonts w:ascii="Courier New" w:hAnsi="Courier New" w:cs="Courier New"/>
+                <w:sz w:val="24"/>
+              </w:rPr>
+              <w:t xml:space="preserve"> R3(F-&gt;id) desempilha 8, Goto[5,F] = 1</w:t>
+            </w:r>
           </w:p>
         </w:tc>
       </w:tr>
@@ -2977,10 +3374,17 @@
             <w:pPr>
               <w:pStyle w:val="TableParagraph"/>
               <w:rPr>
-                <w:rFonts w:ascii="Times New Roman"/>
-                <w:sz w:val="24"/>
-              </w:rPr>
-            </w:pPr>
+                <w:rFonts w:ascii="Courier New" w:hAnsi="Courier New" w:cs="Courier New"/>
+                <w:sz w:val="24"/>
+              </w:rPr>
+            </w:pPr>
+            <w:r>
+              <w:rPr>
+                <w:rFonts w:ascii="Courier New" w:hAnsi="Courier New" w:cs="Courier New"/>
+                <w:sz w:val="24"/>
+              </w:rPr>
+              <w:t>0 2 3 5 1</w:t>
+            </w:r>
           </w:p>
         </w:tc>
         <w:tc>
@@ -2991,10 +3395,17 @@
             <w:pPr>
               <w:pStyle w:val="TableParagraph"/>
               <w:rPr>
-                <w:rFonts w:ascii="Times New Roman"/>
-                <w:sz w:val="24"/>
-              </w:rPr>
-            </w:pPr>
+                <w:rFonts w:ascii="Courier New" w:hAnsi="Courier New" w:cs="Courier New"/>
+                <w:sz w:val="24"/>
+              </w:rPr>
+            </w:pPr>
+            <w:r>
+              <w:rPr>
+                <w:rFonts w:ascii="Courier New" w:hAnsi="Courier New" w:cs="Courier New"/>
+                <w:sz w:val="24"/>
+              </w:rPr>
+              <w:t xml:space="preserve">         )$</w:t>
+            </w:r>
           </w:p>
         </w:tc>
         <w:tc>
@@ -3005,10 +3416,17 @@
             <w:pPr>
               <w:pStyle w:val="TableParagraph"/>
               <w:rPr>
-                <w:rFonts w:ascii="Times New Roman"/>
-                <w:sz w:val="24"/>
-              </w:rPr>
-            </w:pPr>
+                <w:rFonts w:ascii="Courier New" w:hAnsi="Courier New" w:cs="Courier New"/>
+                <w:sz w:val="24"/>
+              </w:rPr>
+            </w:pPr>
+            <w:r>
+              <w:rPr>
+                <w:rFonts w:ascii="Courier New" w:hAnsi="Courier New" w:cs="Courier New"/>
+                <w:sz w:val="24"/>
+              </w:rPr>
+              <w:t xml:space="preserve"> R1(T-&gt;F) desempilha 1, Goto[5,T] = 6</w:t>
+            </w:r>
           </w:p>
         </w:tc>
       </w:tr>
@@ -3024,10 +3442,17 @@
             <w:pPr>
               <w:pStyle w:val="TableParagraph"/>
               <w:rPr>
-                <w:rFonts w:ascii="Times New Roman"/>
-                <w:sz w:val="24"/>
-              </w:rPr>
-            </w:pPr>
+                <w:rFonts w:ascii="Courier New" w:hAnsi="Courier New" w:cs="Courier New"/>
+                <w:sz w:val="24"/>
+              </w:rPr>
+            </w:pPr>
+            <w:r>
+              <w:rPr>
+                <w:rFonts w:ascii="Courier New" w:hAnsi="Courier New" w:cs="Courier New"/>
+                <w:sz w:val="24"/>
+              </w:rPr>
+              <w:t>0 2 3 5 6</w:t>
+            </w:r>
           </w:p>
         </w:tc>
         <w:tc>
@@ -3038,10 +3463,17 @@
             <w:pPr>
               <w:pStyle w:val="TableParagraph"/>
               <w:rPr>
-                <w:rFonts w:ascii="Times New Roman"/>
-                <w:sz w:val="24"/>
-              </w:rPr>
-            </w:pPr>
+                <w:rFonts w:ascii="Courier New" w:hAnsi="Courier New" w:cs="Courier New"/>
+                <w:sz w:val="24"/>
+              </w:rPr>
+            </w:pPr>
+            <w:r>
+              <w:rPr>
+                <w:rFonts w:ascii="Courier New" w:hAnsi="Courier New" w:cs="Courier New"/>
+                <w:sz w:val="24"/>
+              </w:rPr>
+              <w:t xml:space="preserve">         )$</w:t>
+            </w:r>
           </w:p>
         </w:tc>
         <w:tc>
@@ -3052,10 +3484,17 @@
             <w:pPr>
               <w:pStyle w:val="TableParagraph"/>
               <w:rPr>
-                <w:rFonts w:ascii="Times New Roman"/>
-                <w:sz w:val="24"/>
-              </w:rPr>
-            </w:pPr>
+                <w:rFonts w:ascii="Courier New" w:hAnsi="Courier New" w:cs="Courier New"/>
+                <w:sz w:val="24"/>
+              </w:rPr>
+            </w:pPr>
+            <w:r>
+              <w:rPr>
+                <w:rFonts w:ascii="Courier New" w:hAnsi="Courier New" w:cs="Courier New"/>
+                <w:sz w:val="24"/>
+              </w:rPr>
+              <w:t xml:space="preserve"> Shift 7</w:t>
+            </w:r>
           </w:p>
         </w:tc>
       </w:tr>
@@ -3071,10 +3510,17 @@
             <w:pPr>
               <w:pStyle w:val="TableParagraph"/>
               <w:rPr>
-                <w:rFonts w:ascii="Times New Roman"/>
-                <w:sz w:val="24"/>
-              </w:rPr>
-            </w:pPr>
+                <w:rFonts w:ascii="Courier New" w:hAnsi="Courier New" w:cs="Courier New"/>
+                <w:sz w:val="24"/>
+              </w:rPr>
+            </w:pPr>
+            <w:r>
+              <w:rPr>
+                <w:rFonts w:ascii="Courier New" w:hAnsi="Courier New" w:cs="Courier New"/>
+                <w:sz w:val="24"/>
+              </w:rPr>
+              <w:t xml:space="preserve">0 2 3 5 6 7      </w:t>
+            </w:r>
           </w:p>
         </w:tc>
         <w:tc>
@@ -3085,10 +3531,17 @@
             <w:pPr>
               <w:pStyle w:val="TableParagraph"/>
               <w:rPr>
-                <w:rFonts w:ascii="Times New Roman"/>
-                <w:sz w:val="24"/>
-              </w:rPr>
-            </w:pPr>
+                <w:rFonts w:ascii="Courier New" w:hAnsi="Courier New" w:cs="Courier New"/>
+                <w:sz w:val="24"/>
+              </w:rPr>
+            </w:pPr>
+            <w:r>
+              <w:rPr>
+                <w:rFonts w:ascii="Courier New" w:hAnsi="Courier New" w:cs="Courier New"/>
+                <w:sz w:val="24"/>
+              </w:rPr>
+              <w:t xml:space="preserve">          $</w:t>
+            </w:r>
           </w:p>
         </w:tc>
         <w:tc>
@@ -3099,10 +3552,24 @@
             <w:pPr>
               <w:pStyle w:val="TableParagraph"/>
               <w:rPr>
-                <w:rFonts w:ascii="Times New Roman"/>
-                <w:sz w:val="24"/>
-              </w:rPr>
-            </w:pPr>
+                <w:rFonts w:ascii="Courier New" w:hAnsi="Courier New" w:cs="Courier New"/>
+                <w:sz w:val="24"/>
+              </w:rPr>
+            </w:pPr>
+            <w:r>
+              <w:rPr>
+                <w:rFonts w:ascii="Courier New" w:hAnsi="Courier New" w:cs="Courier New"/>
+                <w:sz w:val="24"/>
+              </w:rPr>
+              <w:t xml:space="preserve"> R4(</w:t>
+            </w:r>
+            <w:r>
+              <w:rPr>
+                <w:rFonts w:ascii="Courier New" w:hAnsi="Courier New" w:cs="Courier New"/>
+                <w:sz w:val="24"/>
+              </w:rPr>
+              <w:t>F-&gt;(T)) desempilha 7 6 5, Goto[3,F]=4</w:t>
+            </w:r>
           </w:p>
         </w:tc>
       </w:tr>
@@ -3118,10 +3585,24 @@
             <w:pPr>
               <w:pStyle w:val="TableParagraph"/>
               <w:rPr>
-                <w:rFonts w:ascii="Times New Roman"/>
-                <w:sz w:val="24"/>
-              </w:rPr>
-            </w:pPr>
+                <w:rFonts w:ascii="Courier New" w:hAnsi="Courier New" w:cs="Courier New"/>
+                <w:sz w:val="24"/>
+              </w:rPr>
+            </w:pPr>
+            <w:r>
+              <w:rPr>
+                <w:rFonts w:ascii="Courier New" w:hAnsi="Courier New" w:cs="Courier New"/>
+                <w:sz w:val="24"/>
+              </w:rPr>
+              <w:t>0 2 3</w:t>
+            </w:r>
+            <w:r>
+              <w:rPr>
+                <w:rFonts w:ascii="Courier New" w:hAnsi="Courier New" w:cs="Courier New"/>
+                <w:sz w:val="24"/>
+              </w:rPr>
+              <w:t xml:space="preserve"> 4</w:t>
+            </w:r>
           </w:p>
         </w:tc>
         <w:tc>
@@ -3132,10 +3613,17 @@
             <w:pPr>
               <w:pStyle w:val="TableParagraph"/>
               <w:rPr>
-                <w:rFonts w:ascii="Times New Roman"/>
-                <w:sz w:val="24"/>
-              </w:rPr>
-            </w:pPr>
+                <w:rFonts w:ascii="Courier New" w:hAnsi="Courier New" w:cs="Courier New"/>
+                <w:sz w:val="24"/>
+              </w:rPr>
+            </w:pPr>
+            <w:r>
+              <w:rPr>
+                <w:rFonts w:ascii="Courier New" w:hAnsi="Courier New" w:cs="Courier New"/>
+                <w:sz w:val="24"/>
+              </w:rPr>
+              <w:t xml:space="preserve">          $</w:t>
+            </w:r>
           </w:p>
         </w:tc>
         <w:tc>
@@ -3146,10 +3634,17 @@
             <w:pPr>
               <w:pStyle w:val="TableParagraph"/>
               <w:rPr>
-                <w:rFonts w:ascii="Times New Roman"/>
-                <w:sz w:val="24"/>
-              </w:rPr>
-            </w:pPr>
+                <w:rFonts w:ascii="Courier New" w:hAnsi="Courier New" w:cs="Courier New"/>
+                <w:sz w:val="24"/>
+              </w:rPr>
+            </w:pPr>
+            <w:r>
+              <w:rPr>
+                <w:rFonts w:ascii="Courier New" w:hAnsi="Courier New" w:cs="Courier New"/>
+                <w:sz w:val="24"/>
+              </w:rPr>
+              <w:t xml:space="preserve"> R2(T-&gt;T*F) desempilha 4 3 2, Goto[0,T]=2</w:t>
+            </w:r>
           </w:p>
         </w:tc>
       </w:tr>
@@ -3165,10 +3660,17 @@
             <w:pPr>
               <w:pStyle w:val="TableParagraph"/>
               <w:rPr>
-                <w:rFonts w:ascii="Times New Roman"/>
-                <w:sz w:val="24"/>
-              </w:rPr>
-            </w:pPr>
+                <w:rFonts w:ascii="Courier New" w:hAnsi="Courier New" w:cs="Courier New"/>
+                <w:sz w:val="24"/>
+              </w:rPr>
+            </w:pPr>
+            <w:r>
+              <w:rPr>
+                <w:rFonts w:ascii="Courier New" w:hAnsi="Courier New" w:cs="Courier New"/>
+                <w:sz w:val="24"/>
+              </w:rPr>
+              <w:t>0 2</w:t>
+            </w:r>
           </w:p>
         </w:tc>
         <w:tc>
@@ -3179,10 +3681,17 @@
             <w:pPr>
               <w:pStyle w:val="TableParagraph"/>
               <w:rPr>
-                <w:rFonts w:ascii="Times New Roman"/>
-                <w:sz w:val="24"/>
-              </w:rPr>
-            </w:pPr>
+                <w:rFonts w:ascii="Courier New" w:hAnsi="Courier New" w:cs="Courier New"/>
+                <w:sz w:val="24"/>
+              </w:rPr>
+            </w:pPr>
+            <w:r>
+              <w:rPr>
+                <w:rFonts w:ascii="Courier New" w:hAnsi="Courier New" w:cs="Courier New"/>
+                <w:sz w:val="24"/>
+              </w:rPr>
+              <w:t xml:space="preserve">          $</w:t>
+            </w:r>
           </w:p>
         </w:tc>
         <w:tc>
@@ -3193,10 +3702,17 @@
             <w:pPr>
               <w:pStyle w:val="TableParagraph"/>
               <w:rPr>
-                <w:rFonts w:ascii="Times New Roman"/>
-                <w:sz w:val="24"/>
-              </w:rPr>
-            </w:pPr>
+                <w:rFonts w:ascii="Courier New" w:hAnsi="Courier New" w:cs="Courier New"/>
+                <w:sz w:val="24"/>
+              </w:rPr>
+            </w:pPr>
+            <w:r>
+              <w:rPr>
+                <w:rFonts w:ascii="Courier New" w:hAnsi="Courier New" w:cs="Courier New"/>
+                <w:sz w:val="24"/>
+              </w:rPr>
+              <w:t>OK! SUCESSO.</w:t>
+            </w:r>
           </w:p>
         </w:tc>
       </w:tr>
@@ -3212,7 +3728,7 @@
             <w:pPr>
               <w:pStyle w:val="TableParagraph"/>
               <w:rPr>
-                <w:rFonts w:ascii="Times New Roman"/>
+                <w:rFonts w:ascii="Courier New" w:hAnsi="Courier New" w:cs="Courier New"/>
                 <w:sz w:val="24"/>
               </w:rPr>
             </w:pPr>
@@ -3226,7 +3742,7 @@
             <w:pPr>
               <w:pStyle w:val="TableParagraph"/>
               <w:rPr>
-                <w:rFonts w:ascii="Times New Roman"/>
+                <w:rFonts w:ascii="Courier New" w:hAnsi="Courier New" w:cs="Courier New"/>
                 <w:sz w:val="24"/>
               </w:rPr>
             </w:pPr>
@@ -3240,7 +3756,7 @@
             <w:pPr>
               <w:pStyle w:val="TableParagraph"/>
               <w:rPr>
-                <w:rFonts w:ascii="Times New Roman"/>
+                <w:rFonts w:ascii="Courier New" w:hAnsi="Courier New" w:cs="Courier New"/>
                 <w:sz w:val="24"/>
               </w:rPr>
             </w:pPr>
@@ -3259,7 +3775,7 @@
             <w:pPr>
               <w:pStyle w:val="TableParagraph"/>
               <w:rPr>
-                <w:rFonts w:ascii="Times New Roman"/>
+                <w:rFonts w:ascii="Courier New" w:hAnsi="Courier New" w:cs="Courier New"/>
                 <w:sz w:val="24"/>
               </w:rPr>
             </w:pPr>
@@ -3273,7 +3789,7 @@
             <w:pPr>
               <w:pStyle w:val="TableParagraph"/>
               <w:rPr>
-                <w:rFonts w:ascii="Times New Roman"/>
+                <w:rFonts w:ascii="Courier New" w:hAnsi="Courier New" w:cs="Courier New"/>
                 <w:sz w:val="24"/>
               </w:rPr>
             </w:pPr>
@@ -3287,7 +3803,7 @@
             <w:pPr>
               <w:pStyle w:val="TableParagraph"/>
               <w:rPr>
-                <w:rFonts w:ascii="Times New Roman"/>
+                <w:rFonts w:ascii="Courier New" w:hAnsi="Courier New" w:cs="Courier New"/>
                 <w:sz w:val="24"/>
               </w:rPr>
             </w:pPr>
@@ -3306,7 +3822,7 @@
             <w:pPr>
               <w:pStyle w:val="TableParagraph"/>
               <w:rPr>
-                <w:rFonts w:ascii="Times New Roman"/>
+                <w:rFonts w:ascii="Courier New" w:hAnsi="Courier New" w:cs="Courier New"/>
                 <w:sz w:val="24"/>
               </w:rPr>
             </w:pPr>
@@ -3320,7 +3836,7 @@
             <w:pPr>
               <w:pStyle w:val="TableParagraph"/>
               <w:rPr>
-                <w:rFonts w:ascii="Times New Roman"/>
+                <w:rFonts w:ascii="Courier New" w:hAnsi="Courier New" w:cs="Courier New"/>
                 <w:sz w:val="24"/>
               </w:rPr>
             </w:pPr>
@@ -3334,7 +3850,7 @@
             <w:pPr>
               <w:pStyle w:val="TableParagraph"/>
               <w:rPr>
-                <w:rFonts w:ascii="Times New Roman"/>
+                <w:rFonts w:ascii="Courier New" w:hAnsi="Courier New" w:cs="Courier New"/>
                 <w:sz w:val="24"/>
               </w:rPr>
             </w:pPr>
@@ -3353,7 +3869,7 @@
             <w:pPr>
               <w:pStyle w:val="TableParagraph"/>
               <w:rPr>
-                <w:rFonts w:ascii="Times New Roman"/>
+                <w:rFonts w:ascii="Courier New" w:hAnsi="Courier New" w:cs="Courier New"/>
                 <w:sz w:val="24"/>
               </w:rPr>
             </w:pPr>
@@ -3367,7 +3883,7 @@
             <w:pPr>
               <w:pStyle w:val="TableParagraph"/>
               <w:rPr>
-                <w:rFonts w:ascii="Times New Roman"/>
+                <w:rFonts w:ascii="Courier New" w:hAnsi="Courier New" w:cs="Courier New"/>
                 <w:sz w:val="24"/>
               </w:rPr>
             </w:pPr>
@@ -3381,7 +3897,7 @@
             <w:pPr>
               <w:pStyle w:val="TableParagraph"/>
               <w:rPr>
-                <w:rFonts w:ascii="Times New Roman"/>
+                <w:rFonts w:ascii="Courier New" w:hAnsi="Courier New" w:cs="Courier New"/>
                 <w:sz w:val="24"/>
               </w:rPr>
             </w:pPr>
@@ -3400,7 +3916,7 @@
             <w:pPr>
               <w:pStyle w:val="TableParagraph"/>
               <w:rPr>
-                <w:rFonts w:ascii="Times New Roman"/>
+                <w:rFonts w:ascii="Courier New" w:hAnsi="Courier New" w:cs="Courier New"/>
                 <w:sz w:val="24"/>
               </w:rPr>
             </w:pPr>
@@ -3414,7 +3930,7 @@
             <w:pPr>
               <w:pStyle w:val="TableParagraph"/>
               <w:rPr>
-                <w:rFonts w:ascii="Times New Roman"/>
+                <w:rFonts w:ascii="Courier New" w:hAnsi="Courier New" w:cs="Courier New"/>
                 <w:sz w:val="24"/>
               </w:rPr>
             </w:pPr>
@@ -3428,7 +3944,7 @@
             <w:pPr>
               <w:pStyle w:val="TableParagraph"/>
               <w:rPr>
-                <w:rFonts w:ascii="Times New Roman"/>
+                <w:rFonts w:ascii="Courier New" w:hAnsi="Courier New" w:cs="Courier New"/>
                 <w:sz w:val="24"/>
               </w:rPr>
             </w:pPr>
@@ -3436,7 +3952,13 @@
         </w:tc>
       </w:tr>
     </w:tbl>
-    <w:p/>
+    <w:p>
+      <w:pPr>
+        <w:rPr>
+          <w:rFonts w:ascii="Courier New" w:hAnsi="Courier New" w:cs="Courier New"/>
+        </w:rPr>
+      </w:pPr>
+    </w:p>
     <w:sectPr>
       <w:pgSz w:w="11910" w:h="16840"/>
       <w:pgMar w:top="720" w:right="420" w:bottom="560" w:left="420" w:header="0" w:footer="366" w:gutter="0"/>
@@ -3447,7 +3969,7 @@
 </file>
 
 <file path=word/endnotes.xml><?xml version="1.0" encoding="utf-8"?>
-<w:endnotes xmlns:wpc="http://schemas.microsoft.com/office/word/2010/wordprocessingCanvas" xmlns:cx="http://schemas.microsoft.com/office/drawing/2014/chartex" xmlns:cx1="http://schemas.microsoft.com/office/drawing/2015/9/8/chartex" xmlns:cx2="http://schemas.microsoft.com/office/drawing/2015/10/21/chartex" xmlns:cx3="http://schemas.microsoft.com/office/drawing/2016/5/9/chartex" xmlns:cx4="http://schemas.microsoft.com/office/drawing/2016/5/10/chartex" xmlns:cx5="http://schemas.microsoft.com/office/drawing/2016/5/11/chartex" xmlns:cx6="http://schemas.microsoft.com/office/drawing/2016/5/12/chartex" xmlns:cx7="http://schemas.microsoft.com/office/drawing/2016/5/13/chartex" xmlns:cx8="http://schemas.microsoft.com/office/drawing/2016/5/14/chartex" xmlns:mc="http://schemas.openxmlformats.org/markup-compatibility/2006" xmlns:aink="http://schemas.microsoft.com/office/drawing/2016/ink" xmlns:am3d="http://schemas.microsoft.com/office/drawing/2017/model3d" xmlns:o="urn:schemas-microsoft-com:office:office" xmlns:r="http://schemas.openxmlformats.org/officeDocument/2006/relationships" xmlns:m="http://schemas.openxmlformats.org/officeDocument/2006/math" xmlns:v="urn:schemas-microsoft-com:vml" xmlns:wp14="http://schemas.microsoft.com/office/word/2010/wordprocessingDrawing" xmlns:wp="http://schemas.openxmlformats.org/drawingml/2006/wordprocessingDrawing" xmlns:w10="urn:schemas-microsoft-com:office:word" xmlns:w="http://schemas.openxmlformats.org/wordprocessingml/2006/main" xmlns:w14="http://schemas.microsoft.com/office/word/2010/wordml" xmlns:w15="http://schemas.microsoft.com/office/word/2012/wordml" xmlns:w16cid="http://schemas.microsoft.com/office/word/2016/wordml/cid" xmlns:w16se="http://schemas.microsoft.com/office/word/2015/wordml/symex" xmlns:wpg="http://schemas.microsoft.com/office/word/2010/wordprocessingGroup" xmlns:wpi="http://schemas.microsoft.com/office/word/2010/wordprocessingInk" xmlns:wne="http://schemas.microsoft.com/office/word/2006/wordml" xmlns:wps="http://schemas.microsoft.com/office/word/2010/wordprocessingShape" mc:Ignorable="w14 w15 w16se w16cid wp14">
+<w:endnotes xmlns:wpc="http://schemas.microsoft.com/office/word/2010/wordprocessingCanvas" xmlns:mc="http://schemas.openxmlformats.org/markup-compatibility/2006" xmlns:o="urn:schemas-microsoft-com:office:office" xmlns:r="http://schemas.openxmlformats.org/officeDocument/2006/relationships" xmlns:m="http://schemas.openxmlformats.org/officeDocument/2006/math" xmlns:v="urn:schemas-microsoft-com:vml" xmlns:wp14="http://schemas.microsoft.com/office/word/2010/wordprocessingDrawing" xmlns:wp="http://schemas.openxmlformats.org/drawingml/2006/wordprocessingDrawing" xmlns:w10="urn:schemas-microsoft-com:office:word" xmlns:w="http://schemas.openxmlformats.org/wordprocessingml/2006/main" xmlns:w14="http://schemas.microsoft.com/office/word/2010/wordml" xmlns:w15="http://schemas.microsoft.com/office/word/2012/wordml" xmlns:wpg="http://schemas.microsoft.com/office/word/2010/wordprocessingGroup" xmlns:wpi="http://schemas.microsoft.com/office/word/2010/wordprocessingInk" xmlns:wne="http://schemas.microsoft.com/office/word/2006/wordml" xmlns:wps="http://schemas.microsoft.com/office/word/2010/wordprocessingShape" mc:Ignorable="w14 w15 wp14">
   <w:endnote w:type="separator" w:id="-1">
     <w:p>
       <w:r>
@@ -3466,7 +3988,7 @@
 </file>
 
 <file path=word/footer1.xml><?xml version="1.0" encoding="utf-8"?>
-<w:ftr xmlns:wpc="http://schemas.microsoft.com/office/word/2010/wordprocessingCanvas" xmlns:cx="http://schemas.microsoft.com/office/drawing/2014/chartex" xmlns:cx1="http://schemas.microsoft.com/office/drawing/2015/9/8/chartex" xmlns:cx2="http://schemas.microsoft.com/office/drawing/2015/10/21/chartex" xmlns:cx3="http://schemas.microsoft.com/office/drawing/2016/5/9/chartex" xmlns:cx4="http://schemas.microsoft.com/office/drawing/2016/5/10/chartex" xmlns:cx5="http://schemas.microsoft.com/office/drawing/2016/5/11/chartex" xmlns:cx6="http://schemas.microsoft.com/office/drawing/2016/5/12/chartex" xmlns:cx7="http://schemas.microsoft.com/office/drawing/2016/5/13/chartex" xmlns:cx8="http://schemas.microsoft.com/office/drawing/2016/5/14/chartex" xmlns:mc="http://schemas.openxmlformats.org/markup-compatibility/2006" xmlns:aink="http://schemas.microsoft.com/office/drawing/2016/ink" xmlns:am3d="http://schemas.microsoft.com/office/drawing/2017/model3d" xmlns:o="urn:schemas-microsoft-com:office:office" xmlns:r="http://schemas.openxmlformats.org/officeDocument/2006/relationships" xmlns:m="http://schemas.openxmlformats.org/officeDocument/2006/math" xmlns:v="urn:schemas-microsoft-com:vml" xmlns:wp14="http://schemas.microsoft.com/office/word/2010/wordprocessingDrawing" xmlns:wp="http://schemas.openxmlformats.org/drawingml/2006/wordprocessingDrawing" xmlns:w10="urn:schemas-microsoft-com:office:word" xmlns:w="http://schemas.openxmlformats.org/wordprocessingml/2006/main" xmlns:w14="http://schemas.microsoft.com/office/word/2010/wordml" xmlns:w15="http://schemas.microsoft.com/office/word/2012/wordml" xmlns:w16cid="http://schemas.microsoft.com/office/word/2016/wordml/cid" xmlns:w16se="http://schemas.microsoft.com/office/word/2015/wordml/symex" xmlns:wpg="http://schemas.microsoft.com/office/word/2010/wordprocessingGroup" xmlns:wpi="http://schemas.microsoft.com/office/word/2010/wordprocessingInk" xmlns:wne="http://schemas.microsoft.com/office/word/2006/wordml" xmlns:wps="http://schemas.microsoft.com/office/word/2010/wordprocessingShape" mc:Ignorable="w14 w15 w16se w16cid wp14">
+<w:ftr xmlns:wpc="http://schemas.microsoft.com/office/word/2010/wordprocessingCanvas" xmlns:mc="http://schemas.openxmlformats.org/markup-compatibility/2006" xmlns:o="urn:schemas-microsoft-com:office:office" xmlns:r="http://schemas.openxmlformats.org/officeDocument/2006/relationships" xmlns:m="http://schemas.openxmlformats.org/officeDocument/2006/math" xmlns:v="urn:schemas-microsoft-com:vml" xmlns:wp14="http://schemas.microsoft.com/office/word/2010/wordprocessingDrawing" xmlns:wp="http://schemas.openxmlformats.org/drawingml/2006/wordprocessingDrawing" xmlns:w10="urn:schemas-microsoft-com:office:word" xmlns:w="http://schemas.openxmlformats.org/wordprocessingml/2006/main" xmlns:w14="http://schemas.microsoft.com/office/word/2010/wordml" xmlns:w15="http://schemas.microsoft.com/office/word/2012/wordml" xmlns:wpg="http://schemas.microsoft.com/office/word/2010/wordprocessingGroup" xmlns:wpi="http://schemas.microsoft.com/office/word/2010/wordprocessingInk" xmlns:wne="http://schemas.microsoft.com/office/word/2006/wordml" xmlns:wps="http://schemas.microsoft.com/office/word/2010/wordprocessingShape" mc:Ignorable="w14 w15 wp14">
   <w:p>
     <w:pPr>
       <w:pStyle w:val="Corpodetexto"/>
@@ -3521,7 +4043,7 @@
 </file>
 
 <file path=word/footnotes.xml><?xml version="1.0" encoding="utf-8"?>
-<w:footnotes xmlns:wpc="http://schemas.microsoft.com/office/word/2010/wordprocessingCanvas" xmlns:cx="http://schemas.microsoft.com/office/drawing/2014/chartex" xmlns:cx1="http://schemas.microsoft.com/office/drawing/2015/9/8/chartex" xmlns:cx2="http://schemas.microsoft.com/office/drawing/2015/10/21/chartex" xmlns:cx3="http://schemas.microsoft.com/office/drawing/2016/5/9/chartex" xmlns:cx4="http://schemas.microsoft.com/office/drawing/2016/5/10/chartex" xmlns:cx5="http://schemas.microsoft.com/office/drawing/2016/5/11/chartex" xmlns:cx6="http://schemas.microsoft.com/office/drawing/2016/5/12/chartex" xmlns:cx7="http://schemas.microsoft.com/office/drawing/2016/5/13/chartex" xmlns:cx8="http://schemas.microsoft.com/office/drawing/2016/5/14/chartex" xmlns:mc="http://schemas.openxmlformats.org/markup-compatibility/2006" xmlns:aink="http://schemas.microsoft.com/office/drawing/2016/ink" xmlns:am3d="http://schemas.microsoft.com/office/drawing/2017/model3d" xmlns:o="urn:schemas-microsoft-com:office:office" xmlns:r="http://schemas.openxmlformats.org/officeDocument/2006/relationships" xmlns:m="http://schemas.openxmlformats.org/officeDocument/2006/math" xmlns:v="urn:schemas-microsoft-com:vml" xmlns:wp14="http://schemas.microsoft.com/office/word/2010/wordprocessingDrawing" xmlns:wp="http://schemas.openxmlformats.org/drawingml/2006/wordprocessingDrawing" xmlns:w10="urn:schemas-microsoft-com:office:word" xmlns:w="http://schemas.openxmlformats.org/wordprocessingml/2006/main" xmlns:w14="http://schemas.microsoft.com/office/word/2010/wordml" xmlns:w15="http://schemas.microsoft.com/office/word/2012/wordml" xmlns:w16cid="http://schemas.microsoft.com/office/word/2016/wordml/cid" xmlns:w16se="http://schemas.microsoft.com/office/word/2015/wordml/symex" xmlns:wpg="http://schemas.microsoft.com/office/word/2010/wordprocessingGroup" xmlns:wpi="http://schemas.microsoft.com/office/word/2010/wordprocessingInk" xmlns:wne="http://schemas.microsoft.com/office/word/2006/wordml" xmlns:wps="http://schemas.microsoft.com/office/word/2010/wordprocessingShape" mc:Ignorable="w14 w15 w16se w16cid wp14">
+<w:footnotes xmlns:wpc="http://schemas.microsoft.com/office/word/2010/wordprocessingCanvas" xmlns:mc="http://schemas.openxmlformats.org/markup-compatibility/2006" xmlns:o="urn:schemas-microsoft-com:office:office" xmlns:r="http://schemas.openxmlformats.org/officeDocument/2006/relationships" xmlns:m="http://schemas.openxmlformats.org/officeDocument/2006/math" xmlns:v="urn:schemas-microsoft-com:vml" xmlns:wp14="http://schemas.microsoft.com/office/word/2010/wordprocessingDrawing" xmlns:wp="http://schemas.openxmlformats.org/drawingml/2006/wordprocessingDrawing" xmlns:w10="urn:schemas-microsoft-com:office:word" xmlns:w="http://schemas.openxmlformats.org/wordprocessingml/2006/main" xmlns:w14="http://schemas.microsoft.com/office/word/2010/wordml" xmlns:w15="http://schemas.microsoft.com/office/word/2012/wordml" xmlns:wpg="http://schemas.microsoft.com/office/word/2010/wordprocessingGroup" xmlns:wpi="http://schemas.microsoft.com/office/word/2010/wordprocessingInk" xmlns:wne="http://schemas.microsoft.com/office/word/2006/wordml" xmlns:wps="http://schemas.microsoft.com/office/word/2010/wordprocessingShape" mc:Ignorable="w14 w15 wp14">
   <w:footnote w:type="separator" w:id="-1">
     <w:p>
       <w:r>
@@ -3540,7 +4062,7 @@
 </file>
 
 <file path=word/numbering.xml><?xml version="1.0" encoding="utf-8"?>
-<w:numbering xmlns:wpc="http://schemas.microsoft.com/office/word/2010/wordprocessingCanvas" xmlns:cx="http://schemas.microsoft.com/office/drawing/2014/chartex" xmlns:cx1="http://schemas.microsoft.com/office/drawing/2015/9/8/chartex" xmlns:cx2="http://schemas.microsoft.com/office/drawing/2015/10/21/chartex" xmlns:cx3="http://schemas.microsoft.com/office/drawing/2016/5/9/chartex" xmlns:cx4="http://schemas.microsoft.com/office/drawing/2016/5/10/chartex" xmlns:cx5="http://schemas.microsoft.com/office/drawing/2016/5/11/chartex" xmlns:cx6="http://schemas.microsoft.com/office/drawing/2016/5/12/chartex" xmlns:cx7="http://schemas.microsoft.com/office/drawing/2016/5/13/chartex" xmlns:cx8="http://schemas.microsoft.com/office/drawing/2016/5/14/chartex" xmlns:mc="http://schemas.openxmlformats.org/markup-compatibility/2006" xmlns:aink="http://schemas.microsoft.com/office/drawing/2016/ink" xmlns:am3d="http://schemas.microsoft.com/office/drawing/2017/model3d" xmlns:o="urn:schemas-microsoft-com:office:office" xmlns:r="http://schemas.openxmlformats.org/officeDocument/2006/relationships" xmlns:m="http://schemas.openxmlformats.org/officeDocument/2006/math" xmlns:v="urn:schemas-microsoft-com:vml" xmlns:wp14="http://schemas.microsoft.com/office/word/2010/wordprocessingDrawing" xmlns:wp="http://schemas.openxmlformats.org/drawingml/2006/wordprocessingDrawing" xmlns:w10="urn:schemas-microsoft-com:office:word" xmlns:w="http://schemas.openxmlformats.org/wordprocessingml/2006/main" xmlns:w14="http://schemas.microsoft.com/office/word/2010/wordml" xmlns:w15="http://schemas.microsoft.com/office/word/2012/wordml" xmlns:w16cid="http://schemas.microsoft.com/office/word/2016/wordml/cid" xmlns:w16se="http://schemas.microsoft.com/office/word/2015/wordml/symex" xmlns:wpg="http://schemas.microsoft.com/office/word/2010/wordprocessingGroup" xmlns:wpi="http://schemas.microsoft.com/office/word/2010/wordprocessingInk" xmlns:wne="http://schemas.microsoft.com/office/word/2006/wordml" xmlns:wps="http://schemas.microsoft.com/office/word/2010/wordprocessingShape" mc:Ignorable="w14 w15 w16se w16cid wp14">
+<w:numbering xmlns:wpc="http://schemas.microsoft.com/office/word/2010/wordprocessingCanvas" xmlns:mc="http://schemas.openxmlformats.org/markup-compatibility/2006" xmlns:o="urn:schemas-microsoft-com:office:office" xmlns:r="http://schemas.openxmlformats.org/officeDocument/2006/relationships" xmlns:m="http://schemas.openxmlformats.org/officeDocument/2006/math" xmlns:v="urn:schemas-microsoft-com:vml" xmlns:wp14="http://schemas.microsoft.com/office/word/2010/wordprocessingDrawing" xmlns:wp="http://schemas.openxmlformats.org/drawingml/2006/wordprocessingDrawing" xmlns:w10="urn:schemas-microsoft-com:office:word" xmlns:w="http://schemas.openxmlformats.org/wordprocessingml/2006/main" xmlns:w14="http://schemas.microsoft.com/office/word/2010/wordml" xmlns:w15="http://schemas.microsoft.com/office/word/2012/wordml" xmlns:wpg="http://schemas.microsoft.com/office/word/2010/wordprocessingGroup" xmlns:wpi="http://schemas.microsoft.com/office/word/2010/wordprocessingInk" xmlns:wne="http://schemas.microsoft.com/office/word/2006/wordml" xmlns:wps="http://schemas.microsoft.com/office/word/2010/wordprocessingShape" mc:Ignorable="w14 w15 wp14">
   <w:abstractNum w:abstractNumId="0" w15:restartNumberingAfterBreak="0">
     <w:nsid w:val="2B4C3676"/>
     <w:multiLevelType w:val="hybridMultilevel"/>
@@ -3673,7 +4195,7 @@
 </file>
 
 <file path=word/styles.xml><?xml version="1.0" encoding="utf-8"?>
-<w:styles xmlns:mc="http://schemas.openxmlformats.org/markup-compatibility/2006" xmlns:r="http://schemas.openxmlformats.org/officeDocument/2006/relationships" xmlns:w="http://schemas.openxmlformats.org/wordprocessingml/2006/main" xmlns:w14="http://schemas.microsoft.com/office/word/2010/wordml" xmlns:w15="http://schemas.microsoft.com/office/word/2012/wordml" xmlns:w16cid="http://schemas.microsoft.com/office/word/2016/wordml/cid" xmlns:w16se="http://schemas.microsoft.com/office/word/2015/wordml/symex" mc:Ignorable="w14 w15 w16se w16cid">
+<w:styles xmlns:mc="http://schemas.openxmlformats.org/markup-compatibility/2006" xmlns:r="http://schemas.openxmlformats.org/officeDocument/2006/relationships" xmlns:w="http://schemas.openxmlformats.org/wordprocessingml/2006/main" xmlns:w14="http://schemas.microsoft.com/office/word/2010/wordml" xmlns:w15="http://schemas.microsoft.com/office/word/2012/wordml" mc:Ignorable="w14 w15">
   <w:docDefaults>
     <w:rPrDefault>
       <w:rPr>
@@ -3691,7 +4213,7 @@
       </w:pPr>
     </w:pPrDefault>
   </w:docDefaults>
-  <w:latentStyles w:defLockedState="0" w:defUIPriority="99" w:defSemiHidden="0" w:defUnhideWhenUsed="0" w:defQFormat="0" w:count="376">
+  <w:latentStyles w:defLockedState="0" w:defUIPriority="99" w:defSemiHidden="0" w:defUnhideWhenUsed="0" w:defQFormat="0" w:count="371">
     <w:lsdException w:name="Normal" w:uiPriority="0" w:qFormat="1"/>
     <w:lsdException w:name="heading 1" w:uiPriority="9" w:qFormat="1"/>
     <w:lsdException w:name="heading 2" w:semiHidden="1" w:uiPriority="9" w:unhideWhenUsed="1" w:qFormat="1"/>
@@ -4063,11 +4585,6 @@
     <w:lsdException w:name="List Table 5 Dark Accent 6" w:uiPriority="50"/>
     <w:lsdException w:name="List Table 6 Colorful Accent 6" w:uiPriority="51"/>
     <w:lsdException w:name="List Table 7 Colorful Accent 6" w:uiPriority="52"/>
-    <w:lsdException w:name="Mention" w:semiHidden="1" w:unhideWhenUsed="1"/>
-    <w:lsdException w:name="Smart Hyperlink" w:semiHidden="1" w:unhideWhenUsed="1"/>
-    <w:lsdException w:name="Hashtag" w:semiHidden="1" w:unhideWhenUsed="1"/>
-    <w:lsdException w:name="Unresolved Mention" w:semiHidden="1" w:unhideWhenUsed="1"/>
-    <w:lsdException w:name="Smart Link" w:semiHidden="1" w:unhideWhenUsed="1"/>
   </w:latentStyles>
   <w:style w:type="paragraph" w:default="1" w:styleId="Normal">
     <w:name w:val="Normal"/>
@@ -4146,6 +4663,16 @@
     <w:qFormat/>
     <w:rPr>
       <w:rFonts w:ascii="Calibri" w:eastAsia="Calibri" w:hAnsi="Calibri" w:cs="Calibri"/>
+    </w:rPr>
+  </w:style>
+  <w:style w:type="character" w:styleId="TextodoEspaoReservado">
+    <w:name w:val="Placeholder Text"/>
+    <w:basedOn w:val="Fontepargpadro"/>
+    <w:uiPriority w:val="99"/>
+    <w:semiHidden/>
+    <w:rsid w:val="00DF3B64"/>
+    <w:rPr>
+      <w:color w:val="808080"/>
     </w:rPr>
   </w:style>
 </w:styles>
@@ -4432,4 +4959,16 @@
   <a:objectDefaults/>
   <a:extraClrSchemeLst/>
 </a:theme>
+</file>
+
+<file path=customXml/item1.xml><?xml version="1.0" encoding="utf-8"?>
+<b:Sources xmlns:b="http://schemas.openxmlformats.org/officeDocument/2006/bibliography" xmlns="http://schemas.openxmlformats.org/officeDocument/2006/bibliography" SelectedStyle="\apasixtheditionofficeonline.xsl" StyleName="APA" Version="6"/>
+</file>
+
+<file path=customXml/itemProps1.xml><?xml version="1.0" encoding="utf-8"?>
+<ds:datastoreItem xmlns:ds="http://schemas.openxmlformats.org/officeDocument/2006/customXml" ds:itemID="{8CEBC88C-AA32-4A7A-BC30-2DA43797F4F9}">
+  <ds:schemaRefs>
+    <ds:schemaRef ds:uri="http://schemas.openxmlformats.org/officeDocument/2006/bibliography"/>
+  </ds:schemaRefs>
+</ds:datastoreItem>
 </file>
</xml_diff>